<commit_message>
Converting Word documents to MarkDown: "Circle Language Spec Project Steps & Time Planning (Out of Scope)": Manually checking differences between rendered MarkDown and Word document. Last checks if markup looks ok.
</commit_message>
<xml_diff>
--- a/4. Out of Scope/1. Future/Main Project/3. Circle Language Spec Project Steps & Time Planning (Out of Scope).docx
+++ b/4. Out of Scope/1. Future/Main Project/3. Circle Language Spec Project Steps & Time Planning (Out of Scope).docx
@@ -1,6 +1,6 @@
 
 <file path=word/document.xml><?xml version="1.0" encoding="utf-8"?>
-<w:document xmlns:wpc="http://schemas.microsoft.com/office/word/2010/wordprocessingCanvas" xmlns:cx="http://schemas.microsoft.com/office/drawing/2014/chartex" xmlns:cx1="http://schemas.microsoft.com/office/drawing/2015/9/8/chartex" xmlns:cx2="http://schemas.microsoft.com/office/drawing/2015/10/21/chartex" xmlns:cx3="http://schemas.microsoft.com/office/drawing/2016/5/9/chartex" xmlns:cx4="http://schemas.microsoft.com/office/drawing/2016/5/10/chartex" xmlns:cx5="http://schemas.microsoft.com/office/drawing/2016/5/11/chartex" xmlns:cx6="http://schemas.microsoft.com/office/drawing/2016/5/12/chartex" xmlns:cx7="http://schemas.microsoft.com/office/drawing/2016/5/13/chartex" xmlns:cx8="http://schemas.microsoft.com/office/drawing/2016/5/14/chartex" xmlns:mc="http://schemas.openxmlformats.org/markup-compatibility/2006" xmlns:aink="http://schemas.microsoft.com/office/drawing/2016/ink" xmlns:am3d="http://schemas.microsoft.com/office/drawing/2017/model3d" xmlns:o="urn:schemas-microsoft-com:office:office" xmlns:r="http://schemas.openxmlformats.org/officeDocument/2006/relationships" xmlns:m="http://schemas.openxmlformats.org/officeDocument/2006/math" xmlns:v="urn:schemas-microsoft-com:vml" xmlns:wp14="http://schemas.microsoft.com/office/word/2010/wordprocessingDrawing" xmlns:wp="http://schemas.openxmlformats.org/drawingml/2006/wordprocessingDrawing" xmlns:w10="urn:schemas-microsoft-com:office:word" xmlns:w="http://schemas.openxmlformats.org/wordprocessingml/2006/main" xmlns:w14="http://schemas.microsoft.com/office/word/2010/wordml" xmlns:w15="http://schemas.microsoft.com/office/word/2012/wordml" xmlns:w16cid="http://schemas.microsoft.com/office/word/2016/wordml/cid" xmlns:w16se="http://schemas.microsoft.com/office/word/2015/wordml/symex" xmlns:wpg="http://schemas.microsoft.com/office/word/2010/wordprocessingGroup" xmlns:wpi="http://schemas.microsoft.com/office/word/2010/wordprocessingInk" xmlns:wne="http://schemas.microsoft.com/office/word/2006/wordml" xmlns:wps="http://schemas.microsoft.com/office/word/2010/wordprocessingShape" mc:Ignorable="w14 w15 w16se w16cid wp14">
+<w:document xmlns:wpc="http://schemas.microsoft.com/office/word/2010/wordprocessingCanvas" xmlns:cx="http://schemas.microsoft.com/office/drawing/2014/chartex" xmlns:cx1="http://schemas.microsoft.com/office/drawing/2015/9/8/chartex" xmlns:cx2="http://schemas.microsoft.com/office/drawing/2015/10/21/chartex" xmlns:cx3="http://schemas.microsoft.com/office/drawing/2016/5/9/chartex" xmlns:cx4="http://schemas.microsoft.com/office/drawing/2016/5/10/chartex" xmlns:cx5="http://schemas.microsoft.com/office/drawing/2016/5/11/chartex" xmlns:cx6="http://schemas.microsoft.com/office/drawing/2016/5/12/chartex" xmlns:cx7="http://schemas.microsoft.com/office/drawing/2016/5/13/chartex" xmlns:cx8="http://schemas.microsoft.com/office/drawing/2016/5/14/chartex" xmlns:mc="http://schemas.openxmlformats.org/markup-compatibility/2006" xmlns:aink="http://schemas.microsoft.com/office/drawing/2016/ink" xmlns:am3d="http://schemas.microsoft.com/office/drawing/2017/model3d" xmlns:o="urn:schemas-microsoft-com:office:office" xmlns:r="http://schemas.openxmlformats.org/officeDocument/2006/relationships" xmlns:m="http://schemas.openxmlformats.org/officeDocument/2006/math" xmlns:v="urn:schemas-microsoft-com:vml" xmlns:wp14="http://schemas.microsoft.com/office/word/2010/wordprocessingDrawing" xmlns:wp="http://schemas.openxmlformats.org/drawingml/2006/wordprocessingDrawing" xmlns:w10="urn:schemas-microsoft-com:office:word" xmlns:w="http://schemas.openxmlformats.org/wordprocessingml/2006/main" xmlns:w14="http://schemas.microsoft.com/office/word/2010/wordml" xmlns:w15="http://schemas.microsoft.com/office/word/2012/wordml" xmlns:w16cex="http://schemas.microsoft.com/office/word/2018/wordml/cex" xmlns:w16cid="http://schemas.microsoft.com/office/word/2016/wordml/cid" xmlns:w16="http://schemas.microsoft.com/office/word/2018/wordml" xmlns:w16se="http://schemas.microsoft.com/office/word/2015/wordml/symex" xmlns:wpg="http://schemas.microsoft.com/office/word/2010/wordprocessingGroup" xmlns:wpi="http://schemas.microsoft.com/office/word/2010/wordprocessingInk" xmlns:wne="http://schemas.microsoft.com/office/word/2006/wordml" xmlns:wps="http://schemas.microsoft.com/office/word/2010/wordprocessingShape" mc:Ignorable="w14 w15 w16se w16cid w16 w16cex wp14">
   <w:background w:color="000000"/>
   <w:body>
     <w:p>
@@ -14,156 +14,17 @@
         <w:t xml:space="preserve"> Plan</w:t>
       </w:r>
       <w:r>
-        <w:br/>
+        <w:t xml:space="preserve"> | </w:t>
       </w:r>
       <w:r>
         <w:t>Steps &amp; Time Planning</w:t>
       </w:r>
       <w:r>
-        <w:br/>
+        <w:t xml:space="preserve"> </w:t>
       </w:r>
       <w:r>
         <w:t>(Out of Scope)</w:t>
       </w:r>
-    </w:p>
-    <w:p/>
-    <w:p>
-      <w:pPr>
-        <w:jc w:val="center"/>
-        <w:rPr>
-          <w:i/>
-          <w:iCs/>
-        </w:rPr>
-      </w:pPr>
-      <w:r>
-        <w:rPr>
-          <w:i/>
-          <w:iCs/>
-        </w:rPr>
-        <w:t>Author</w:t>
-      </w:r>
-      <w:r>
-        <w:rPr>
-          <w:i/>
-          <w:iCs/>
-        </w:rPr>
-        <w:t xml:space="preserve">: </w:t>
-      </w:r>
-      <w:r>
-        <w:rPr>
-          <w:i/>
-          <w:iCs/>
-        </w:rPr>
-        <w:t>JJ</w:t>
-      </w:r>
-      <w:r>
-        <w:rPr>
-          <w:i/>
-          <w:iCs/>
-        </w:rPr>
-        <w:t xml:space="preserve"> van Zon</w:t>
-      </w:r>
-    </w:p>
-    <w:p>
-      <w:pPr>
-        <w:jc w:val="center"/>
-        <w:rPr>
-          <w:i/>
-          <w:iCs/>
-        </w:rPr>
-      </w:pPr>
-      <w:r>
-        <w:rPr>
-          <w:i/>
-          <w:iCs/>
-        </w:rPr>
-        <w:t>Location</w:t>
-      </w:r>
-      <w:r>
-        <w:rPr>
-          <w:i/>
-          <w:iCs/>
-        </w:rPr>
-        <w:t xml:space="preserve">: </w:t>
-      </w:r>
-      <w:r>
-        <w:rPr>
-          <w:i/>
-          <w:iCs/>
-        </w:rPr>
-        <w:t>Oosterhout</w:t>
-      </w:r>
-      <w:r>
-        <w:rPr>
-          <w:i/>
-          <w:iCs/>
-        </w:rPr>
-        <w:t xml:space="preserve">, The </w:t>
-      </w:r>
-      <w:smartTag w:uri="urn:schemas-microsoft-com:office:smarttags" w:element="country-region">
-        <w:smartTag w:uri="urn:schemas-microsoft-com:office:smarttags" w:element="place">
-          <w:r>
-            <w:rPr>
-              <w:i/>
-              <w:iCs/>
-            </w:rPr>
-            <w:t>Netherlands</w:t>
-          </w:r>
-        </w:smartTag>
-      </w:smartTag>
-    </w:p>
-    <w:p>
-      <w:pPr>
-        <w:jc w:val="center"/>
-        <w:rPr>
-          <w:i/>
-          <w:iCs/>
-        </w:rPr>
-      </w:pPr>
-      <w:r>
-        <w:rPr>
-          <w:i/>
-          <w:iCs/>
-        </w:rPr>
-        <w:t xml:space="preserve">Date: </w:t>
-      </w:r>
-      <w:r>
-        <w:rPr>
-          <w:i/>
-          <w:iCs/>
-        </w:rPr>
-        <w:t>February</w:t>
-      </w:r>
-      <w:r>
-        <w:rPr>
-          <w:i/>
-          <w:iCs/>
-        </w:rPr>
-        <w:t>, 2008</w:t>
-      </w:r>
-      <w:r>
-        <w:rPr>
-          <w:i/>
-          <w:iCs/>
-        </w:rPr>
-        <w:t xml:space="preserve"> –</w:t>
-      </w:r>
-      <w:r>
-        <w:rPr>
-          <w:i/>
-          <w:iCs/>
-        </w:rPr>
-        <w:t xml:space="preserve"> February 2020</w:t>
-      </w:r>
-    </w:p>
-    <w:p>
-      <w:pPr>
-        <w:jc w:val="center"/>
-        <w:rPr>
-          <w:i/>
-          <w:iCs/>
-        </w:rPr>
-      </w:pPr>
     </w:p>
     <w:p>
       <w:pPr>
@@ -617,12 +478,6 @@
         <w:tabs>
           <w:tab w:val="right" w:leader="dot" w:pos="8630"/>
         </w:tabs>
-        <w:rPr>
-          <w:rFonts w:asciiTheme="minorHAnsi" w:eastAsiaTheme="minorEastAsia" w:hAnsiTheme="minorHAnsi" w:cstheme="minorBidi"/>
-          <w:noProof/>
-          <w:szCs w:val="22"/>
-          <w:lang w:eastAsia="nl-NL"/>
-        </w:rPr>
       </w:pPr>
       <w:r>
         <w:rPr>
@@ -671,8 +526,6 @@
         </w:rPr>
         <w:fldChar w:fldCharType="end"/>
       </w:r>
-    </w:p>
-    <w:p>
       <w:r>
         <w:fldChar w:fldCharType="end"/>
       </w:r>
@@ -1052,8 +905,8 @@
       <w:r>
         <w:t xml:space="preserve">- Querying &amp; </w:t>
       </w:r>
-      <w:smartTag w:uri="urn:schemas-microsoft-com:office:smarttags" w:element="State">
-        <w:smartTag w:uri="urn:schemas-microsoft-com:office:smarttags" w:element="place">
+      <w:smartTag w:uri="urn:schemas-microsoft-com:office:smarttags" w:element="place">
+        <w:smartTag w:uri="urn:schemas-microsoft-com:office:smarttags" w:element="State">
           <w:r>
             <w:t>Col</w:t>
           </w:r>
@@ -1193,7 +1046,7 @@
         <w:rPr>
           <w:b/>
         </w:rPr>
-        <w:t xml:space="preserve"> work items (</w:t>
+        <w:t xml:space="preserve"> items (</w:t>
       </w:r>
       <w:r>
         <w:rPr>
@@ -1379,37 +1232,79 @@
         <w:rPr>
           <w:color w:val="FFC000"/>
         </w:rPr>
-        <w:t xml:space="preserve">- </w:t>
-      </w:r>
-      <w:proofErr w:type="spellStart"/>
-      <w:r>
-        <w:rPr>
-          <w:color w:val="FFC000"/>
-        </w:rPr>
-        <w:t>Reconsile</w:t>
-      </w:r>
-      <w:proofErr w:type="spellEnd"/>
-      <w:r>
-        <w:rPr>
-          <w:color w:val="FFC000"/>
-        </w:rPr>
+        <w:t>- Recon</w:t>
+      </w:r>
+      <w:r>
+        <w:rPr>
+          <w:color w:val="FFC000"/>
+        </w:rPr>
+        <w:t>c</w:t>
+      </w:r>
+      <w:r>
+        <w:rPr>
+          <w:color w:val="FFC000"/>
+        </w:rPr>
+        <w:t xml:space="preserve">ile </w:t>
+      </w:r>
+      <w:r>
+        <w:rPr>
+          <w:color w:val="FFC000"/>
+        </w:rPr>
+        <w:t xml:space="preserve">bidirectional </w:t>
+      </w:r>
+      <w:r>
+        <w:rPr>
+          <w:color w:val="FFC000"/>
+        </w:rPr>
+        <w:t>relations and automatic containment</w:t>
+      </w:r>
+    </w:p>
+    <w:p>
+      <w:pPr>
+        <w:rPr>
+          <w:sz w:val="14"/>
+        </w:rPr>
+      </w:pPr>
+    </w:p>
+    <w:p>
+      <w:pPr>
+        <w:ind w:left="284"/>
+      </w:pPr>
+      <w:r>
+        <w:t xml:space="preserve">- Math &amp; Integration: </w:t>
+      </w:r>
+      <w:r>
+        <w:rPr>
+          <w:b/>
+        </w:rPr>
+        <w:t xml:space="preserve">(2 items) </w:t>
+      </w:r>
+      <w:r>
         <w:t xml:space="preserve"> </w:t>
       </w:r>
       <w:r>
         <w:rPr>
-          <w:color w:val="FFC000"/>
-        </w:rPr>
-        <w:t xml:space="preserve">bidirectional </w:t>
-      </w:r>
-      <w:r>
-        <w:rPr>
-          <w:color w:val="FFC000"/>
-        </w:rPr>
-        <w:t>relations and automatic containment</w:t>
-      </w:r>
-    </w:p>
-    <w:p>
-      <w:pPr>
+          <w:b/>
+        </w:rPr>
+        <w:t>(</w:t>
+      </w:r>
+      <w:r>
+        <w:rPr>
+          <w:b/>
+          <w:color w:val="FF9900"/>
+        </w:rPr>
+        <w:t>14</w:t>
+      </w:r>
+      <w:r>
+        <w:rPr>
+          <w:b/>
+        </w:rPr>
+        <w:t xml:space="preserve"> points)</w:t>
+      </w:r>
+    </w:p>
+    <w:p>
+      <w:pPr>
+        <w:ind w:left="284"/>
         <w:rPr>
           <w:sz w:val="14"/>
         </w:rPr>
@@ -1417,24 +1312,235 @@
     </w:p>
     <w:p>
       <w:pPr>
+        <w:ind w:left="568"/>
+      </w:pPr>
+      <w:r>
+        <w:t xml:space="preserve">- Math </w:t>
+      </w:r>
+      <w:r>
+        <w:rPr>
+          <w:b/>
+        </w:rPr>
+        <w:t>(</w:t>
+      </w:r>
+      <w:r>
+        <w:rPr>
+          <w:b/>
+          <w:color w:val="FFFF00"/>
+        </w:rPr>
+        <w:t>4</w:t>
+      </w:r>
+      <w:r>
+        <w:rPr>
+          <w:b/>
+        </w:rPr>
+        <w:t>)</w:t>
+      </w:r>
+    </w:p>
+    <w:p>
+      <w:pPr>
+        <w:ind w:left="568"/>
+      </w:pPr>
+      <w:r>
+        <w:t xml:space="preserve">- Integrate </w:t>
+      </w:r>
+      <w:r>
+        <w:rPr>
+          <w:b/>
+        </w:rPr>
+        <w:t>(</w:t>
+      </w:r>
+      <w:r>
+        <w:rPr>
+          <w:b/>
+          <w:color w:val="FF0000"/>
+        </w:rPr>
+        <w:t>10</w:t>
+      </w:r>
+      <w:r>
+        <w:rPr>
+          <w:b/>
+        </w:rPr>
+        <w:t>)</w:t>
+      </w:r>
+    </w:p>
+    <w:p/>
+    <w:p>
+      <w:pPr>
+        <w:rPr>
+          <w:b/>
+        </w:rPr>
+      </w:pPr>
+      <w:r>
+        <w:t xml:space="preserve">- Later: </w:t>
+      </w:r>
+      <w:r>
+        <w:rPr>
+          <w:b/>
+        </w:rPr>
+        <w:t>(1</w:t>
+      </w:r>
+      <w:r>
+        <w:rPr>
+          <w:b/>
+        </w:rPr>
+        <w:t>3</w:t>
+      </w:r>
+      <w:r>
+        <w:rPr>
+          <w:b/>
+        </w:rPr>
+        <w:t xml:space="preserve"> items)</w:t>
+      </w:r>
+      <w:r>
+        <w:rPr>
+          <w:b/>
+        </w:rPr>
+        <w:t xml:space="preserve">  (</w:t>
+      </w:r>
+      <w:r>
+        <w:rPr>
+          <w:b/>
+          <w:color w:val="FF0000"/>
+        </w:rPr>
+        <w:t>7</w:t>
+      </w:r>
+      <w:r>
+        <w:rPr>
+          <w:b/>
+          <w:color w:val="FF0000"/>
+        </w:rPr>
+        <w:t>3</w:t>
+      </w:r>
+      <w:r>
+        <w:rPr>
+          <w:b/>
+        </w:rPr>
+        <w:t xml:space="preserve"> points)</w:t>
+      </w:r>
+    </w:p>
+    <w:p/>
+    <w:p>
+      <w:pPr>
         <w:ind w:left="284"/>
       </w:pPr>
       <w:r>
-        <w:t xml:space="preserve">- Math &amp; Integration: </w:t>
-      </w:r>
-      <w:r>
-        <w:rPr>
-          <w:b/>
-        </w:rPr>
-        <w:t xml:space="preserve">(2 items) </w:t>
-      </w:r>
-      <w:r>
+        <w:t xml:space="preserve">- Input Output: </w:t>
+      </w:r>
+      <w:r>
+        <w:rPr>
+          <w:b/>
+        </w:rPr>
+        <w:t>(2 items)  (</w:t>
+      </w:r>
+      <w:r>
+        <w:rPr>
+          <w:b/>
+          <w:color w:val="FF0000"/>
+        </w:rPr>
+        <w:t>20</w:t>
+      </w:r>
+      <w:r>
+        <w:rPr>
+          <w:b/>
+          <w:bCs/>
+        </w:rPr>
         <w:t xml:space="preserve"> </w:t>
       </w:r>
       <w:r>
         <w:rPr>
           <w:b/>
         </w:rPr>
+        <w:t>points)</w:t>
+      </w:r>
+    </w:p>
+    <w:p/>
+    <w:p>
+      <w:pPr>
+        <w:ind w:left="568"/>
+      </w:pPr>
+      <w:r>
+        <w:t xml:space="preserve">- Input Output </w:t>
+      </w:r>
+      <w:r>
+        <w:rPr>
+          <w:b/>
+        </w:rPr>
+        <w:t>(10)</w:t>
+      </w:r>
+    </w:p>
+    <w:p>
+      <w:pPr>
+        <w:ind w:left="568"/>
+      </w:pPr>
+      <w:r>
+        <w:t xml:space="preserve">- Concurrency </w:t>
+      </w:r>
+      <w:r>
+        <w:rPr>
+          <w:b/>
+        </w:rPr>
+        <w:t>(10)</w:t>
+      </w:r>
+    </w:p>
+    <w:p>
+      <w:pPr>
+        <w:ind w:left="568"/>
+        <w:rPr>
+          <w:color w:val="FFC000"/>
+        </w:rPr>
+      </w:pPr>
+      <w:r>
+        <w:rPr>
+          <w:color w:val="FFC000"/>
+        </w:rPr>
+        <w:t>- Automatic Execution Order</w:t>
+      </w:r>
+    </w:p>
+    <w:p>
+      <w:pPr>
+        <w:ind w:left="284"/>
+      </w:pPr>
+    </w:p>
+    <w:p>
+      <w:pPr>
+        <w:ind w:left="284"/>
+      </w:pPr>
+      <w:r>
+        <w:t xml:space="preserve">- Internet Complete: </w:t>
+      </w:r>
+      <w:r>
+        <w:rPr>
+          <w:b/>
+        </w:rPr>
+        <w:t>(2 items)  (</w:t>
+      </w:r>
+      <w:r>
+        <w:rPr>
+          <w:b/>
+          <w:color w:val="FFFF00"/>
+        </w:rPr>
+        <w:t>13</w:t>
+      </w:r>
+      <w:r>
+        <w:rPr>
+          <w:b/>
+        </w:rPr>
+        <w:t xml:space="preserve"> points)</w:t>
+      </w:r>
+    </w:p>
+    <w:p/>
+    <w:p>
+      <w:pPr>
+        <w:ind w:left="568"/>
+      </w:pPr>
+      <w:r>
+        <w:t xml:space="preserve">- Caching </w:t>
+      </w:r>
+      <w:r>
+        <w:rPr>
+          <w:b/>
+        </w:rPr>
         <w:t>(</w:t>
       </w:r>
       <w:r>
@@ -1442,7 +1548,178 @@
           <w:b/>
           <w:color w:val="FF9900"/>
         </w:rPr>
-        <w:t>14</w:t>
+        <w:t>5</w:t>
+      </w:r>
+      <w:r>
+        <w:rPr>
+          <w:b/>
+        </w:rPr>
+        <w:t>)</w:t>
+      </w:r>
+    </w:p>
+    <w:p>
+      <w:pPr>
+        <w:ind w:left="568"/>
+      </w:pPr>
+      <w:r>
+        <w:t xml:space="preserve">- The Physical &amp; The Logical </w:t>
+      </w:r>
+      <w:r>
+        <w:rPr>
+          <w:b/>
+        </w:rPr>
+        <w:t>(</w:t>
+      </w:r>
+      <w:r>
+        <w:rPr>
+          <w:b/>
+          <w:color w:val="FF0000"/>
+        </w:rPr>
+        <w:t>8</w:t>
+      </w:r>
+      <w:r>
+        <w:rPr>
+          <w:b/>
+        </w:rPr>
+        <w:t>)</w:t>
+      </w:r>
+    </w:p>
+    <w:p>
+      <w:pPr>
+        <w:ind w:left="568"/>
+        <w:rPr>
+          <w:color w:val="FFC000"/>
+        </w:rPr>
+      </w:pPr>
+      <w:r>
+        <w:rPr>
+          <w:color w:val="FFC000"/>
+        </w:rPr>
+        <w:t xml:space="preserve">- Internet as a </w:t>
+      </w:r>
+      <w:r>
+        <w:rPr>
+          <w:color w:val="FFC000"/>
+        </w:rPr>
+        <w:t>S</w:t>
+      </w:r>
+      <w:r>
+        <w:rPr>
+          <w:color w:val="FFC000"/>
+        </w:rPr>
+        <w:t xml:space="preserve">ingle </w:t>
+      </w:r>
+      <w:r>
+        <w:rPr>
+          <w:color w:val="FFC000"/>
+        </w:rPr>
+        <w:t>C</w:t>
+      </w:r>
+      <w:r>
+        <w:rPr>
+          <w:color w:val="FFC000"/>
+        </w:rPr>
+        <w:t>omputer</w:t>
+      </w:r>
+    </w:p>
+    <w:p>
+      <w:pPr>
+        <w:ind w:left="568"/>
+        <w:rPr>
+          <w:color w:val="FFC000"/>
+        </w:rPr>
+      </w:pPr>
+      <w:r>
+        <w:rPr>
+          <w:color w:val="FFC000"/>
+        </w:rPr>
+        <w:t xml:space="preserve">- Linkage of the </w:t>
+      </w:r>
+      <w:r>
+        <w:rPr>
+          <w:color w:val="FFC000"/>
+        </w:rPr>
+        <w:t>P</w:t>
+      </w:r>
+      <w:r>
+        <w:rPr>
+          <w:color w:val="FFC000"/>
+        </w:rPr>
+        <w:t xml:space="preserve">hysical and the </w:t>
+      </w:r>
+      <w:r>
+        <w:rPr>
+          <w:color w:val="FFC000"/>
+        </w:rPr>
+        <w:t>L</w:t>
+      </w:r>
+      <w:r>
+        <w:rPr>
+          <w:color w:val="FFC000"/>
+        </w:rPr>
+        <w:t>ogical</w:t>
+      </w:r>
+    </w:p>
+    <w:p>
+      <w:pPr>
+        <w:ind w:left="568"/>
+        <w:rPr>
+          <w:color w:val="FFC000"/>
+        </w:rPr>
+      </w:pPr>
+      <w:r>
+        <w:rPr>
+          <w:color w:val="FFC000"/>
+        </w:rPr>
+        <w:t>- Storage Caching</w:t>
+      </w:r>
+    </w:p>
+    <w:p>
+      <w:pPr>
+        <w:ind w:left="284"/>
+        <w:rPr>
+          <w:sz w:val="14"/>
+        </w:rPr>
+      </w:pPr>
+    </w:p>
+    <w:p>
+      <w:pPr>
+        <w:ind w:left="284"/>
+      </w:pPr>
+      <w:r>
+        <w:t xml:space="preserve">- Concepts: </w:t>
+      </w:r>
+      <w:r>
+        <w:rPr>
+          <w:b/>
+        </w:rPr>
+        <w:t>(</w:t>
+      </w:r>
+      <w:r>
+        <w:rPr>
+          <w:b/>
+        </w:rPr>
+        <w:t>5</w:t>
+      </w:r>
+      <w:r>
+        <w:rPr>
+          <w:b/>
+        </w:rPr>
+        <w:t xml:space="preserve"> items)  (</w:t>
+      </w:r>
+      <w:r>
+        <w:rPr>
+          <w:b/>
+          <w:color w:val="FFFF00"/>
+        </w:rPr>
+        <w:t>1</w:t>
+      </w:r>
+      <w:r>
+        <w:rPr>
+          <w:b/>
+          <w:color w:val="FFFF00"/>
+        </w:rPr>
+        <w:t>9</w:t>
       </w:r>
       <w:r>
         <w:rPr>
@@ -1462,9 +1739,12 @@
     <w:p>
       <w:pPr>
         <w:ind w:left="568"/>
-      </w:pPr>
-      <w:r>
-        <w:t xml:space="preserve">- Math </w:t>
+        <w:rPr>
+          <w:b/>
+        </w:rPr>
+      </w:pPr>
+      <w:r>
+        <w:t xml:space="preserve">- Concept Construct </w:t>
       </w:r>
       <w:r>
         <w:rPr>
@@ -1475,6 +1755,33 @@
       <w:r>
         <w:rPr>
           <w:b/>
+          <w:color w:val="FFC000"/>
+        </w:rPr>
+        <w:t>5</w:t>
+      </w:r>
+      <w:r>
+        <w:rPr>
+          <w:b/>
+        </w:rPr>
+        <w:t>)</w:t>
+      </w:r>
+    </w:p>
+    <w:p>
+      <w:pPr>
+        <w:ind w:left="568"/>
+      </w:pPr>
+      <w:r>
+        <w:t xml:space="preserve">- Editing Concepts </w:t>
+      </w:r>
+      <w:r>
+        <w:rPr>
+          <w:b/>
+        </w:rPr>
+        <w:t>(</w:t>
+      </w:r>
+      <w:r>
+        <w:rPr>
+          <w:b/>
           <w:color w:val="FFFF00"/>
         </w:rPr>
         <w:t>4</w:t>
@@ -1491,7 +1798,7 @@
         <w:ind w:left="568"/>
       </w:pPr>
       <w:r>
-        <w:t xml:space="preserve">- Integrate </w:t>
+        <w:t xml:space="preserve">- Controls Concepts </w:t>
       </w:r>
       <w:r>
         <w:rPr>
@@ -1502,9 +1809,9 @@
       <w:r>
         <w:rPr>
           <w:b/>
-          <w:color w:val="FF0000"/>
-        </w:rPr>
-        <w:t>10</w:t>
+          <w:color w:val="FFFF00"/>
+        </w:rPr>
+        <w:t>4</w:t>
       </w:r>
       <w:r>
         <w:rPr>
@@ -1513,25 +1820,23 @@
         <w:t>)</w:t>
       </w:r>
     </w:p>
-    <w:p/>
-    <w:p>
-      <w:pPr>
-        <w:rPr>
-          <w:b/>
-        </w:rPr>
-      </w:pPr>
-      <w:r>
-        <w:t xml:space="preserve">- Later: </w:t>
-      </w:r>
-      <w:r>
-        <w:rPr>
-          <w:b/>
-        </w:rPr>
-        <w:t>(1</w:t>
-      </w:r>
-      <w:r>
-        <w:rPr>
-          <w:b/>
+    <w:p>
+      <w:pPr>
+        <w:ind w:left="568"/>
+      </w:pPr>
+      <w:r>
+        <w:t xml:space="preserve">- Coding Concepts Misc </w:t>
+      </w:r>
+      <w:r>
+        <w:rPr>
+          <w:b/>
+        </w:rPr>
+        <w:t>(</w:t>
+      </w:r>
+      <w:r>
+        <w:rPr>
+          <w:b/>
+          <w:color w:val="00FF00"/>
         </w:rPr>
         <w:t>3</w:t>
       </w:r>
@@ -1539,25 +1844,29 @@
         <w:rPr>
           <w:b/>
         </w:rPr>
-        <w:t xml:space="preserve"> items)</w:t>
-      </w:r>
-      <w:r>
-        <w:rPr>
-          <w:b/>
-        </w:rPr>
-        <w:t xml:space="preserve">  (</w:t>
-      </w:r>
-      <w:r>
-        <w:rPr>
-          <w:b/>
-          <w:color w:val="FF0000"/>
-        </w:rPr>
-        <w:t>7</w:t>
-      </w:r>
-      <w:r>
-        <w:rPr>
-          <w:b/>
-          <w:color w:val="FF0000"/>
+        <w:t>)</w:t>
+      </w:r>
+    </w:p>
+    <w:p>
+      <w:pPr>
+        <w:ind w:left="568"/>
+        <w:rPr>
+          <w:b/>
+        </w:rPr>
+      </w:pPr>
+      <w:r>
+        <w:t xml:space="preserve">- Data Concepts </w:t>
+      </w:r>
+      <w:r>
+        <w:rPr>
+          <w:b/>
+        </w:rPr>
+        <w:t>(</w:t>
+      </w:r>
+      <w:r>
+        <w:rPr>
+          <w:b/>
+          <w:color w:val="00FF00"/>
         </w:rPr>
         <w:t>3</w:t>
       </w:r>
@@ -1565,478 +1874,20 @@
         <w:rPr>
           <w:b/>
         </w:rPr>
-        <w:t xml:space="preserve"> points)</w:t>
-      </w:r>
-    </w:p>
-    <w:p/>
+        <w:t>)</w:t>
+      </w:r>
+    </w:p>
     <w:p>
       <w:pPr>
         <w:ind w:left="284"/>
-      </w:pPr>
-      <w:r>
-        <w:t xml:space="preserve">- Input Output: </w:t>
-      </w:r>
-      <w:r>
-        <w:rPr>
-          <w:b/>
-        </w:rPr>
-        <w:t>(2 items)  (</w:t>
-      </w:r>
-      <w:r>
-        <w:rPr>
-          <w:b/>
-          <w:color w:val="FF0000"/>
-        </w:rPr>
-        <w:t>20</w:t>
-      </w:r>
-      <w:r>
-        <w:rPr>
-          <w:b/>
-          <w:bCs/>
-        </w:rPr>
-        <w:t xml:space="preserve"> </w:t>
-      </w:r>
-      <w:r>
-        <w:rPr>
-          <w:b/>
-        </w:rPr>
-        <w:t>points)</w:t>
-      </w:r>
-    </w:p>
-    <w:p/>
-    <w:p>
-      <w:pPr>
-        <w:ind w:left="568"/>
-      </w:pPr>
-      <w:r>
-        <w:t xml:space="preserve">- Input Output </w:t>
-      </w:r>
-      <w:r>
-        <w:rPr>
-          <w:b/>
-        </w:rPr>
-        <w:t>(10)</w:t>
-      </w:r>
-    </w:p>
-    <w:p>
-      <w:pPr>
-        <w:ind w:left="568"/>
-      </w:pPr>
-      <w:r>
-        <w:t xml:space="preserve">- Concurrency </w:t>
-      </w:r>
-      <w:r>
-        <w:rPr>
-          <w:b/>
-        </w:rPr>
-        <w:t>(10)</w:t>
-      </w:r>
-    </w:p>
-    <w:p>
-      <w:pPr>
-        <w:ind w:left="568"/>
-        <w:rPr>
-          <w:color w:val="FFC000"/>
-        </w:rPr>
-      </w:pPr>
-      <w:r>
-        <w:rPr>
-          <w:color w:val="FFC000"/>
-        </w:rPr>
-        <w:t>- Automatic Execution Order</w:t>
-      </w:r>
+        <w:rPr>
+          <w:sz w:val="14"/>
+        </w:rPr>
+      </w:pPr>
     </w:p>
     <w:p>
       <w:pPr>
         <w:ind w:left="284"/>
-      </w:pPr>
-    </w:p>
-    <w:p>
-      <w:pPr>
-        <w:ind w:left="284"/>
-      </w:pPr>
-      <w:r>
-        <w:t xml:space="preserve">- Internet Complete: </w:t>
-      </w:r>
-      <w:r>
-        <w:rPr>
-          <w:b/>
-        </w:rPr>
-        <w:t>(2 items)  (</w:t>
-      </w:r>
-      <w:r>
-        <w:rPr>
-          <w:b/>
-          <w:color w:val="FFFF00"/>
-        </w:rPr>
-        <w:t>13</w:t>
-      </w:r>
-      <w:r>
-        <w:rPr>
-          <w:b/>
-        </w:rPr>
-        <w:t xml:space="preserve"> points)</w:t>
-      </w:r>
-    </w:p>
-    <w:p/>
-    <w:p>
-      <w:pPr>
-        <w:ind w:left="568"/>
-      </w:pPr>
-      <w:r>
-        <w:t xml:space="preserve">- Caching </w:t>
-      </w:r>
-      <w:r>
-        <w:rPr>
-          <w:b/>
-        </w:rPr>
-        <w:t>(</w:t>
-      </w:r>
-      <w:r>
-        <w:rPr>
-          <w:b/>
-          <w:color w:val="FF9900"/>
-        </w:rPr>
-        <w:t>5</w:t>
-      </w:r>
-      <w:r>
-        <w:rPr>
-          <w:b/>
-        </w:rPr>
-        <w:t>)</w:t>
-      </w:r>
-    </w:p>
-    <w:p>
-      <w:pPr>
-        <w:ind w:left="568"/>
-      </w:pPr>
-      <w:r>
-        <w:t xml:space="preserve">- The Physical &amp; The Logical </w:t>
-      </w:r>
-      <w:r>
-        <w:rPr>
-          <w:b/>
-        </w:rPr>
-        <w:t>(</w:t>
-      </w:r>
-      <w:r>
-        <w:rPr>
-          <w:b/>
-          <w:color w:val="FF0000"/>
-        </w:rPr>
-        <w:t>8</w:t>
-      </w:r>
-      <w:r>
-        <w:rPr>
-          <w:b/>
-        </w:rPr>
-        <w:t>)</w:t>
-      </w:r>
-    </w:p>
-    <w:p>
-      <w:pPr>
-        <w:ind w:left="568"/>
-        <w:rPr>
-          <w:color w:val="FFC000"/>
-        </w:rPr>
-      </w:pPr>
-      <w:r>
-        <w:rPr>
-          <w:color w:val="FFC000"/>
-        </w:rPr>
-        <w:t xml:space="preserve">- Internet as a </w:t>
-      </w:r>
-      <w:r>
-        <w:rPr>
-          <w:color w:val="FFC000"/>
-        </w:rPr>
-        <w:t>S</w:t>
-      </w:r>
-      <w:r>
-        <w:rPr>
-          <w:color w:val="FFC000"/>
-        </w:rPr>
-        <w:t xml:space="preserve">ingle </w:t>
-      </w:r>
-      <w:r>
-        <w:rPr>
-          <w:color w:val="FFC000"/>
-        </w:rPr>
-        <w:t>C</w:t>
-      </w:r>
-      <w:r>
-        <w:rPr>
-          <w:color w:val="FFC000"/>
-        </w:rPr>
-        <w:t>omputer</w:t>
-      </w:r>
-    </w:p>
-    <w:p>
-      <w:pPr>
-        <w:ind w:left="568"/>
-        <w:rPr>
-          <w:color w:val="FFC000"/>
-        </w:rPr>
-      </w:pPr>
-      <w:r>
-        <w:rPr>
-          <w:color w:val="FFC000"/>
-        </w:rPr>
-        <w:t xml:space="preserve">- Linkage of the </w:t>
-      </w:r>
-      <w:r>
-        <w:rPr>
-          <w:color w:val="FFC000"/>
-        </w:rPr>
-        <w:t>P</w:t>
-      </w:r>
-      <w:r>
-        <w:rPr>
-          <w:color w:val="FFC000"/>
-        </w:rPr>
-        <w:t xml:space="preserve">hysical and the </w:t>
-      </w:r>
-      <w:r>
-        <w:rPr>
-          <w:color w:val="FFC000"/>
-        </w:rPr>
-        <w:t>L</w:t>
-      </w:r>
-      <w:r>
-        <w:rPr>
-          <w:color w:val="FFC000"/>
-        </w:rPr>
-        <w:t>ogical</w:t>
-      </w:r>
-    </w:p>
-    <w:p>
-      <w:pPr>
-        <w:ind w:left="568"/>
-        <w:rPr>
-          <w:color w:val="FFC000"/>
-        </w:rPr>
-      </w:pPr>
-      <w:r>
-        <w:rPr>
-          <w:color w:val="FFC000"/>
-        </w:rPr>
-        <w:t>- Storage Caching</w:t>
-      </w:r>
-    </w:p>
-    <w:p>
-      <w:pPr>
-        <w:ind w:left="284"/>
-        <w:rPr>
-          <w:sz w:val="14"/>
-        </w:rPr>
-      </w:pPr>
-    </w:p>
-    <w:p>
-      <w:pPr>
-        <w:ind w:left="284"/>
-      </w:pPr>
-      <w:r>
-        <w:t xml:space="preserve">- Concepts: </w:t>
-      </w:r>
-      <w:r>
-        <w:rPr>
-          <w:b/>
-        </w:rPr>
-        <w:t>(</w:t>
-      </w:r>
-      <w:r>
-        <w:rPr>
-          <w:b/>
-        </w:rPr>
-        <w:t>5</w:t>
-      </w:r>
-      <w:r>
-        <w:rPr>
-          <w:b/>
-        </w:rPr>
-        <w:t xml:space="preserve"> items)  (</w:t>
-      </w:r>
-      <w:r>
-        <w:rPr>
-          <w:b/>
-          <w:color w:val="FFFF00"/>
-        </w:rPr>
-        <w:t>1</w:t>
-      </w:r>
-      <w:r>
-        <w:rPr>
-          <w:b/>
-          <w:color w:val="FFFF00"/>
-        </w:rPr>
-        <w:t>9</w:t>
-      </w:r>
-      <w:r>
-        <w:rPr>
-          <w:b/>
-        </w:rPr>
-        <w:t xml:space="preserve"> points)</w:t>
-      </w:r>
-    </w:p>
-    <w:p>
-      <w:pPr>
-        <w:ind w:left="284"/>
-        <w:rPr>
-          <w:sz w:val="14"/>
-        </w:rPr>
-      </w:pPr>
-    </w:p>
-    <w:p>
-      <w:pPr>
-        <w:ind w:left="568"/>
-        <w:rPr>
-          <w:b/>
-        </w:rPr>
-      </w:pPr>
-      <w:r>
-        <w:t xml:space="preserve">- Concept Construct </w:t>
-      </w:r>
-      <w:r>
-        <w:rPr>
-          <w:b/>
-        </w:rPr>
-        <w:t>(</w:t>
-      </w:r>
-      <w:r>
-        <w:rPr>
-          <w:b/>
-          <w:color w:val="FFC000"/>
-        </w:rPr>
-        <w:t>5</w:t>
-      </w:r>
-      <w:r>
-        <w:rPr>
-          <w:b/>
-        </w:rPr>
-        <w:t>)</w:t>
-      </w:r>
-    </w:p>
-    <w:p>
-      <w:pPr>
-        <w:ind w:left="568"/>
-      </w:pPr>
-      <w:r>
-        <w:t xml:space="preserve">- Editing Concepts </w:t>
-      </w:r>
-      <w:r>
-        <w:rPr>
-          <w:b/>
-        </w:rPr>
-        <w:t>(</w:t>
-      </w:r>
-      <w:r>
-        <w:rPr>
-          <w:b/>
-          <w:color w:val="FFFF00"/>
-        </w:rPr>
-        <w:t>4</w:t>
-      </w:r>
-      <w:r>
-        <w:rPr>
-          <w:b/>
-        </w:rPr>
-        <w:t>)</w:t>
-      </w:r>
-    </w:p>
-    <w:p>
-      <w:pPr>
-        <w:ind w:left="568"/>
-      </w:pPr>
-      <w:r>
-        <w:t xml:space="preserve">- Controls Concepts </w:t>
-      </w:r>
-      <w:r>
-        <w:rPr>
-          <w:b/>
-        </w:rPr>
-        <w:t>(</w:t>
-      </w:r>
-      <w:r>
-        <w:rPr>
-          <w:b/>
-          <w:color w:val="FFFF00"/>
-        </w:rPr>
-        <w:t>4</w:t>
-      </w:r>
-      <w:r>
-        <w:rPr>
-          <w:b/>
-        </w:rPr>
-        <w:t>)</w:t>
-      </w:r>
-    </w:p>
-    <w:p>
-      <w:pPr>
-        <w:ind w:left="568"/>
-      </w:pPr>
-      <w:r>
-        <w:t xml:space="preserve">- Coding Concepts Misc </w:t>
-      </w:r>
-      <w:r>
-        <w:rPr>
-          <w:b/>
-        </w:rPr>
-        <w:t>(</w:t>
-      </w:r>
-      <w:r>
-        <w:rPr>
-          <w:b/>
-          <w:color w:val="00FF00"/>
-        </w:rPr>
-        <w:t>3</w:t>
-      </w:r>
-      <w:r>
-        <w:rPr>
-          <w:b/>
-        </w:rPr>
-        <w:t>)</w:t>
-      </w:r>
-    </w:p>
-    <w:p>
-      <w:pPr>
-        <w:ind w:left="568"/>
-        <w:rPr>
-          <w:b/>
-        </w:rPr>
-      </w:pPr>
-      <w:r>
-        <w:t xml:space="preserve">- Data Concepts </w:t>
-      </w:r>
-      <w:r>
-        <w:rPr>
-          <w:b/>
-        </w:rPr>
-        <w:t>(</w:t>
-      </w:r>
-      <w:r>
-        <w:rPr>
-          <w:b/>
-          <w:color w:val="00FF00"/>
-        </w:rPr>
-        <w:t>3</w:t>
-      </w:r>
-      <w:r>
-        <w:rPr>
-          <w:b/>
-        </w:rPr>
-        <w:t>)</w:t>
-      </w:r>
-    </w:p>
-    <w:p>
-      <w:pPr>
-        <w:ind w:left="284"/>
-        <w:rPr>
-          <w:sz w:val="14"/>
-        </w:rPr>
-      </w:pPr>
-    </w:p>
-    <w:p>
-      <w:pPr>
-        <w:ind w:left="284"/>
         <w:rPr>
           <w:b/>
         </w:rPr>
@@ -2044,8 +1895,8 @@
       <w:r>
         <w:t xml:space="preserve">- Querying &amp; </w:t>
       </w:r>
-      <w:smartTag w:uri="urn:schemas-microsoft-com:office:smarttags" w:element="State">
-        <w:smartTag w:uri="urn:schemas-microsoft-com:office:smarttags" w:element="place">
+      <w:smartTag w:uri="urn:schemas-microsoft-com:office:smarttags" w:element="place">
+        <w:smartTag w:uri="urn:schemas-microsoft-com:office:smarttags" w:element="State">
           <w:r>
             <w:t>Col</w:t>
           </w:r>
@@ -2477,7 +2328,25 @@
         <w:rPr>
           <w:color w:val="FFC000"/>
         </w:rPr>
-        <w:t>An exact planning will not be made for these topics.</w:t>
+        <w:t xml:space="preserve">An exact planning </w:t>
+      </w:r>
+      <w:r>
+        <w:rPr>
+          <w:color w:val="FFC000"/>
+        </w:rPr>
+        <w:t>might</w:t>
+      </w:r>
+      <w:r>
+        <w:rPr>
+          <w:color w:val="FFC000"/>
+        </w:rPr>
+        <w:t xml:space="preserve"> </w:t>
+      </w:r>
+      <w:r>
+        <w:rPr>
+          <w:color w:val="FFC000"/>
+        </w:rPr>
+        <w:t>not be made for these topics.</w:t>
       </w:r>
     </w:p>
     <w:p/>
@@ -2613,7 +2482,7 @@
           <w:iCs/>
           <w:color w:val="FF0000"/>
         </w:rPr>
-        <w:t>(Based on old total number of points of 141 and a specific available time period around 2008.)</w:t>
+        <w:t>(Based on old total number of points of 141 and an old projected time period around 2008.)</w:t>
       </w:r>
     </w:p>
     <w:p>
@@ -2676,7 +2545,7 @@
           <w:iCs/>
           <w:color w:val="FF0000"/>
         </w:rPr>
-        <w:t>(Based on old total number of points of 141 and a specific available time period around 2008.)</w:t>
+        <w:t>(Based on old total number of points of 141 and an old projected time period around 2008.)</w:t>
       </w:r>
     </w:p>
     <w:p>
@@ -2694,8 +2563,6 @@
         </w:rPr>
         <w:t>4 points a week</w:t>
       </w:r>
-      <w:bookmarkStart w:id="12" w:name="_GoBack"/>
-      <w:bookmarkEnd w:id="12"/>
     </w:p>
     <w:sectPr>
       <w:pgSz w:w="12240" w:h="15840"/>
@@ -2708,7 +2575,7 @@
 </file>
 
 <file path=word/numbering.xml><?xml version="1.0" encoding="utf-8"?>
-<w:numbering xmlns:wpc="http://schemas.microsoft.com/office/word/2010/wordprocessingCanvas" xmlns:cx="http://schemas.microsoft.com/office/drawing/2014/chartex" xmlns:cx1="http://schemas.microsoft.com/office/drawing/2015/9/8/chartex" xmlns:cx2="http://schemas.microsoft.com/office/drawing/2015/10/21/chartex" xmlns:cx3="http://schemas.microsoft.com/office/drawing/2016/5/9/chartex" xmlns:cx4="http://schemas.microsoft.com/office/drawing/2016/5/10/chartex" xmlns:cx5="http://schemas.microsoft.com/office/drawing/2016/5/11/chartex" xmlns:cx6="http://schemas.microsoft.com/office/drawing/2016/5/12/chartex" xmlns:cx7="http://schemas.microsoft.com/office/drawing/2016/5/13/chartex" xmlns:cx8="http://schemas.microsoft.com/office/drawing/2016/5/14/chartex" xmlns:mc="http://schemas.openxmlformats.org/markup-compatibility/2006" xmlns:aink="http://schemas.microsoft.com/office/drawing/2016/ink" xmlns:am3d="http://schemas.microsoft.com/office/drawing/2017/model3d" xmlns:o="urn:schemas-microsoft-com:office:office" xmlns:r="http://schemas.openxmlformats.org/officeDocument/2006/relationships" xmlns:m="http://schemas.openxmlformats.org/officeDocument/2006/math" xmlns:v="urn:schemas-microsoft-com:vml" xmlns:wp14="http://schemas.microsoft.com/office/word/2010/wordprocessingDrawing" xmlns:wp="http://schemas.openxmlformats.org/drawingml/2006/wordprocessingDrawing" xmlns:w10="urn:schemas-microsoft-com:office:word" xmlns:w="http://schemas.openxmlformats.org/wordprocessingml/2006/main" xmlns:w14="http://schemas.microsoft.com/office/word/2010/wordml" xmlns:w15="http://schemas.microsoft.com/office/word/2012/wordml" xmlns:w16cid="http://schemas.microsoft.com/office/word/2016/wordml/cid" xmlns:w16se="http://schemas.microsoft.com/office/word/2015/wordml/symex" xmlns:wpg="http://schemas.microsoft.com/office/word/2010/wordprocessingGroup" xmlns:wpi="http://schemas.microsoft.com/office/word/2010/wordprocessingInk" xmlns:wne="http://schemas.microsoft.com/office/word/2006/wordml" xmlns:wps="http://schemas.microsoft.com/office/word/2010/wordprocessingShape" mc:Ignorable="w14 w15 w16se w16cid wp14">
+<w:numbering xmlns:wpc="http://schemas.microsoft.com/office/word/2010/wordprocessingCanvas" xmlns:cx="http://schemas.microsoft.com/office/drawing/2014/chartex" xmlns:cx1="http://schemas.microsoft.com/office/drawing/2015/9/8/chartex" xmlns:cx2="http://schemas.microsoft.com/office/drawing/2015/10/21/chartex" xmlns:cx3="http://schemas.microsoft.com/office/drawing/2016/5/9/chartex" xmlns:cx4="http://schemas.microsoft.com/office/drawing/2016/5/10/chartex" xmlns:cx5="http://schemas.microsoft.com/office/drawing/2016/5/11/chartex" xmlns:cx6="http://schemas.microsoft.com/office/drawing/2016/5/12/chartex" xmlns:cx7="http://schemas.microsoft.com/office/drawing/2016/5/13/chartex" xmlns:cx8="http://schemas.microsoft.com/office/drawing/2016/5/14/chartex" xmlns:mc="http://schemas.openxmlformats.org/markup-compatibility/2006" xmlns:aink="http://schemas.microsoft.com/office/drawing/2016/ink" xmlns:am3d="http://schemas.microsoft.com/office/drawing/2017/model3d" xmlns:o="urn:schemas-microsoft-com:office:office" xmlns:r="http://schemas.openxmlformats.org/officeDocument/2006/relationships" xmlns:m="http://schemas.openxmlformats.org/officeDocument/2006/math" xmlns:v="urn:schemas-microsoft-com:vml" xmlns:wp14="http://schemas.microsoft.com/office/word/2010/wordprocessingDrawing" xmlns:wp="http://schemas.openxmlformats.org/drawingml/2006/wordprocessingDrawing" xmlns:w10="urn:schemas-microsoft-com:office:word" xmlns:w="http://schemas.openxmlformats.org/wordprocessingml/2006/main" xmlns:w14="http://schemas.microsoft.com/office/word/2010/wordml" xmlns:w15="http://schemas.microsoft.com/office/word/2012/wordml" xmlns:w16cex="http://schemas.microsoft.com/office/word/2018/wordml/cex" xmlns:w16cid="http://schemas.microsoft.com/office/word/2016/wordml/cid" xmlns:w16="http://schemas.microsoft.com/office/word/2018/wordml" xmlns:w16se="http://schemas.microsoft.com/office/word/2015/wordml/symex" xmlns:wpg="http://schemas.microsoft.com/office/word/2010/wordprocessingGroup" xmlns:wpi="http://schemas.microsoft.com/office/word/2010/wordprocessingInk" xmlns:wne="http://schemas.microsoft.com/office/word/2006/wordml" xmlns:wps="http://schemas.microsoft.com/office/word/2010/wordprocessingShape" mc:Ignorable="w14 w15 w16se w16cid w16 w16cex wp14">
   <w:abstractNum w:abstractNumId="0" w15:restartNumberingAfterBreak="0">
     <w:nsid w:val="FFFFFF7C"/>
     <w:multiLevelType w:val="singleLevel"/>
@@ -3357,7 +3224,7 @@
 </file>
 
 <file path=word/styles.xml><?xml version="1.0" encoding="utf-8"?>
-<w:styles xmlns:mc="http://schemas.openxmlformats.org/markup-compatibility/2006" xmlns:r="http://schemas.openxmlformats.org/officeDocument/2006/relationships" xmlns:w="http://schemas.openxmlformats.org/wordprocessingml/2006/main" xmlns:w14="http://schemas.microsoft.com/office/word/2010/wordml" xmlns:w15="http://schemas.microsoft.com/office/word/2012/wordml" xmlns:w16cid="http://schemas.microsoft.com/office/word/2016/wordml/cid" xmlns:w16se="http://schemas.microsoft.com/office/word/2015/wordml/symex" mc:Ignorable="w14 w15 w16se w16cid">
+<w:styles xmlns:mc="http://schemas.openxmlformats.org/markup-compatibility/2006" xmlns:r="http://schemas.openxmlformats.org/officeDocument/2006/relationships" xmlns:w="http://schemas.openxmlformats.org/wordprocessingml/2006/main" xmlns:w14="http://schemas.microsoft.com/office/word/2010/wordml" xmlns:w15="http://schemas.microsoft.com/office/word/2012/wordml" xmlns:w16cex="http://schemas.microsoft.com/office/word/2018/wordml/cex" xmlns:w16cid="http://schemas.microsoft.com/office/word/2016/wordml/cid" xmlns:w16="http://schemas.microsoft.com/office/word/2018/wordml" xmlns:w16se="http://schemas.microsoft.com/office/word/2015/wordml/symex" mc:Ignorable="w14 w15 w16se w16cid w16 w16cex">
   <w:docDefaults>
     <w:rPrDefault>
       <w:rPr>

</xml_diff>